<commit_message>
AutoCommit_23 мая 2025 г. 15:19:06_SibNout2023
</commit_message>
<xml_diff>
--- a/Temp/_Курсач/Ходоров Дмитрий Михайлович/Шаблон Отзыва.docx
+++ b/Temp/_Курсач/Ходоров Дмитрий Михайлович/Шаблон Отзыва.docx
@@ -32,7 +32,7 @@
                     <pic:cNvPicPr/>
                   </pic:nvPicPr>
                   <pic:blipFill>
-                    <a:blip r:embed="rId4" cstate="print"/>
+                    <a:blip r:embed="rId5" cstate="print"/>
                     <a:stretch>
                       <a:fillRect/>
                     </a:stretch>
@@ -174,6 +174,8 @@
           <w:sz w:val="28"/>
         </w:rPr>
       </w:pPr>
+      <w:proofErr w:type="spellStart"/>
+      <w:proofErr w:type="gramStart"/>
       <w:r>
         <w:rPr>
           <w:b/>
@@ -187,7 +189,16 @@
           <w:spacing w:val="-4"/>
           <w:sz w:val="28"/>
         </w:rPr>
-        <w:t>Ходоров Дмитрий Михайлович _________</w:t>
+        <w:t>Ходоров</w:t>
+      </w:r>
+      <w:proofErr w:type="spellEnd"/>
+      <w:proofErr w:type="gramEnd"/>
+      <w:r>
+        <w:rPr>
+          <w:spacing w:val="-4"/>
+          <w:sz w:val="28"/>
+        </w:rPr>
+        <w:t xml:space="preserve"> Дмитрий Михайлович _________</w:t>
       </w:r>
       <w:r>
         <w:rPr>
@@ -345,7 +356,7 @@
           </mc:Choice>
           <mc:Fallback>
             <w:pict>
-              <v:group w14:anchorId="38A400CB" id="Group 2" o:spid="_x0000_s1026" style="width:331.9pt;height:.5pt;mso-position-horizontal-relative:char;mso-position-vertical-relative:line" coordsize="42151,63" o:gfxdata="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">
+              <v:group w14:anchorId="17D516F3" id="Group 2" o:spid="_x0000_s1026" style="width:331.9pt;height:.5pt;mso-position-horizontal-relative:char;mso-position-vertical-relative:line" coordsize="42151,63" o:gfxdata="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">
                 <v:shape id="Graphic 3" o:spid="_x0000_s1027" style="position:absolute;top:31;width:42151;height:13;visibility:visible;mso-wrap-style:square;v-text-anchor:top" coordsize="4215130,1270" o:gfxdata="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" path="m,l4215130,e" filled="f" strokeweight=".5pt">
                   <v:path arrowok="t"/>
                 </v:shape>
@@ -511,7 +522,7 @@
           </mc:Choice>
           <mc:Fallback>
             <w:pict>
-              <v:group w14:anchorId="7AA80A0D" id="Group 4" o:spid="_x0000_s1026" style="width:331.9pt;height:.5pt;mso-position-horizontal-relative:char;mso-position-vertical-relative:line" coordsize="42151,63" o:gfxdata="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">
+              <v:group w14:anchorId="1B4DF04D" id="Group 4" o:spid="_x0000_s1026" style="width:331.9pt;height:.5pt;mso-position-horizontal-relative:char;mso-position-vertical-relative:line" coordsize="42151,63" o:gfxdata="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">
                 <v:shape id="Graphic 5" o:spid="_x0000_s1027" style="position:absolute;top:31;width:42151;height:13;visibility:visible;mso-wrap-style:square;v-text-anchor:top" coordsize="4215130,1270" o:gfxdata="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" path="m,l4215130,e" filled="f" strokeweight=".5pt">
                   <v:path arrowok="t"/>
                 </v:shape>
@@ -606,7 +617,7 @@
           </mc:Choice>
           <mc:Fallback>
             <w:pict>
-              <v:shape w14:anchorId="328290C0" id="Graphic 6" o:spid="_x0000_s1026" style="position:absolute;margin-left:206.7pt;margin-top:21.15pt;width:331.9pt;height:.1pt;z-index:-15727616;visibility:visible;mso-wrap-style:square;mso-wrap-distance-left:0;mso-wrap-distance-top:0;mso-wrap-distance-right:0;mso-wrap-distance-bottom:0;mso-position-horizontal:absolute;mso-position-horizontal-relative:page;mso-position-vertical:absolute;mso-position-vertical-relative:text;v-text-anchor:top" coordsize="4215130,1270" o:gfxdata="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" path="m,l4215130,e" filled="f" strokeweight=".5pt">
+              <v:shape w14:anchorId="12CBD26D" id="Graphic 6" o:spid="_x0000_s1026" style="position:absolute;margin-left:206.7pt;margin-top:21.15pt;width:331.9pt;height:.1pt;z-index:-15727616;visibility:visible;mso-wrap-style:square;mso-wrap-distance-left:0;mso-wrap-distance-top:0;mso-wrap-distance-right:0;mso-wrap-distance-bottom:0;mso-position-horizontal:absolute;mso-position-horizontal-relative:page;mso-position-vertical:absolute;mso-position-vertical-relative:text;v-text-anchor:top" coordsize="4215130,1270" o:gfxdata="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" path="m,l4215130,e" filled="f" strokeweight=".5pt">
                 <v:path arrowok="t"/>
                 <w10:wrap type="topAndBottom" anchorx="page"/>
               </v:shape>
@@ -614,6 +625,7 @@
           </mc:Fallback>
         </mc:AlternateContent>
       </w:r>
+      <w:proofErr w:type="gramStart"/>
       <w:r>
         <w:rPr>
           <w:b/>
@@ -629,12 +641,22 @@
         </w:rPr>
         <w:tab/>
       </w:r>
+      <w:proofErr w:type="spellStart"/>
+      <w:proofErr w:type="gramEnd"/>
       <w:r>
         <w:rPr>
           <w:spacing w:val="-2"/>
           <w:sz w:val="28"/>
         </w:rPr>
-        <w:t>Сибирев Иван Валерьевич</w:t>
+        <w:t>Сибирев</w:t>
+      </w:r>
+      <w:proofErr w:type="spellEnd"/>
+      <w:r>
+        <w:rPr>
+          <w:spacing w:val="-2"/>
+          <w:sz w:val="28"/>
+        </w:rPr>
+        <w:t xml:space="preserve"> Иван Валерьевич</w:t>
       </w:r>
       <w:r>
         <w:rPr>
@@ -1421,6 +1443,7 @@
               </w:rPr>
               <w:t xml:space="preserve">целом </w:t>
             </w:r>
+            <w:proofErr w:type="gramStart"/>
             <w:r>
               <w:rPr>
                 <w:spacing w:val="-2"/>
@@ -1434,6 +1457,7 @@
               </w:rPr>
               <w:tab/>
             </w:r>
+            <w:proofErr w:type="gramEnd"/>
             <w:r>
               <w:rPr>
                 <w:spacing w:val="-2"/>
@@ -1674,6 +1698,7 @@
               </w:rPr>
               <w:t xml:space="preserve">литературы актуален и составлен в соответствии с </w:t>
             </w:r>
+            <w:proofErr w:type="gramStart"/>
             <w:r>
               <w:rPr>
                 <w:spacing w:val="-2"/>
@@ -1687,6 +1712,7 @@
               </w:rPr>
               <w:tab/>
             </w:r>
+            <w:proofErr w:type="gramEnd"/>
             <w:r>
               <w:rPr>
                 <w:spacing w:val="-2"/>
@@ -2073,6 +2099,7 @@
               </w:rPr>
               <w:t xml:space="preserve">Актуальность методов и их </w:t>
             </w:r>
+            <w:proofErr w:type="gramStart"/>
             <w:r>
               <w:rPr>
                 <w:spacing w:val="-2"/>
@@ -2086,6 +2113,7 @@
               </w:rPr>
               <w:tab/>
             </w:r>
+            <w:proofErr w:type="gramEnd"/>
             <w:r>
               <w:rPr>
                 <w:spacing w:val="-2"/>
@@ -2217,6 +2245,7 @@
               </w:rPr>
               <w:t xml:space="preserve">верно, </w:t>
             </w:r>
+            <w:proofErr w:type="gramStart"/>
             <w:r>
               <w:rPr>
                 <w:sz w:val="24"/>
@@ -2237,6 +2266,7 @@
               </w:rPr>
               <w:t>результаты</w:t>
             </w:r>
+            <w:proofErr w:type="gramEnd"/>
           </w:p>
         </w:tc>
       </w:tr>
@@ -2390,7 +2420,7 @@
           </mc:Choice>
           <mc:Fallback>
             <w:pict>
-              <v:group w14:anchorId="405DEA75" id="Group 8" o:spid="_x0000_s1026" style="position:absolute;margin-left:56.65pt;margin-top:11.4pt;width:120.55pt;height:.6pt;z-index:-15726592;mso-wrap-distance-left:0;mso-wrap-distance-right:0;mso-position-horizontal-relative:page" coordsize="15309,76" o:gfxdata="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">
+              <v:group w14:anchorId="3586C488" id="Group 8" o:spid="_x0000_s1026" style="position:absolute;margin-left:56.65pt;margin-top:11.4pt;width:120.55pt;height:.6pt;z-index:-15726592;mso-wrap-distance-left:0;mso-wrap-distance-right:0;mso-position-horizontal-relative:page" coordsize="15309,76" o:gfxdata="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">
                 <v:shape id="Graphic 9" o:spid="_x0000_s1027" style="position:absolute;left:6;top:6;width:15297;height:63;visibility:visible;mso-wrap-style:square;v-text-anchor:top" coordsize="1529715,6350" o:gfxdata="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" path="m1529715,l,,,6349r1529715,l1529715,xe" fillcolor="black" stroked="f">
                   <v:path arrowok="t"/>
                 </v:shape>
@@ -2843,6 +2873,7 @@
                 <w:sz w:val="24"/>
               </w:rPr>
             </w:pPr>
+            <w:proofErr w:type="gramStart"/>
             <w:r>
               <w:rPr>
                 <w:spacing w:val="-2"/>
@@ -2856,6 +2887,7 @@
               </w:rPr>
               <w:tab/>
             </w:r>
+            <w:proofErr w:type="gramEnd"/>
             <w:r>
               <w:rPr>
                 <w:spacing w:val="-10"/>
@@ -3355,13 +3387,23 @@
                 <w:sz w:val="24"/>
               </w:rPr>
             </w:pPr>
+            <w:proofErr w:type="spellStart"/>
             <w:r>
               <w:rPr>
                 <w:b/>
                 <w:i/>
                 <w:sz w:val="24"/>
               </w:rPr>
-              <w:t>max.</w:t>
+              <w:t>max</w:t>
+            </w:r>
+            <w:proofErr w:type="spellEnd"/>
+            <w:r>
+              <w:rPr>
+                <w:b/>
+                <w:i/>
+                <w:sz w:val="24"/>
+              </w:rPr>
+              <w:t>.</w:t>
             </w:r>
             <w:r>
               <w:rPr>
@@ -3719,7 +3761,7 @@
           </mc:Choice>
           <mc:Fallback>
             <w:pict>
-              <v:shape w14:anchorId="1C888462" id="Graphic 11" o:spid="_x0000_s1026" style="position:absolute;margin-left:297.5pt;margin-top:16.75pt;width:241.1pt;height:.1pt;z-index:-15726080;visibility:visible;mso-wrap-style:square;mso-wrap-distance-left:0;mso-wrap-distance-top:0;mso-wrap-distance-right:0;mso-wrap-distance-bottom:0;mso-position-horizontal:absolute;mso-position-horizontal-relative:page;mso-position-vertical:absolute;mso-position-vertical-relative:text;v-text-anchor:top" coordsize="3061970,1270" o:gfxdata="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" path="m,l3061970,e" filled="f" strokeweight=".5pt">
+              <v:shape w14:anchorId="4B0BDED3" id="Graphic 11" o:spid="_x0000_s1026" style="position:absolute;margin-left:297.5pt;margin-top:16.75pt;width:241.1pt;height:.1pt;z-index:-15726080;visibility:visible;mso-wrap-style:square;mso-wrap-distance-left:0;mso-wrap-distance-top:0;mso-wrap-distance-right:0;mso-wrap-distance-bottom:0;mso-position-horizontal:absolute;mso-position-horizontal-relative:page;mso-position-vertical:absolute;mso-position-vertical-relative:text;v-text-anchor:top" coordsize="3061970,1270" o:gfxdata="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" path="m,l3061970,e" filled="f" strokeweight=".5pt">
                 <v:path arrowok="t"/>
                 <w10:wrap type="topAndBottom" anchorx="page"/>
               </v:shape>
@@ -3811,13 +3853,8 @@
         </w:rPr>
         <w:tab/>
       </w:r>
-      <w:r>
-        <w:rPr>
-          <w:b/>
-          <w:sz w:val="24"/>
-        </w:rPr>
-        <w:t>__</w:t>
-      </w:r>
+      <w:bookmarkStart w:id="2" w:name="_GoBack"/>
+      <w:bookmarkEnd w:id="2"/>
       <w:r>
         <w:rPr>
           <w:sz w:val="24"/>
@@ -3830,6 +3867,13 @@
           <w:sz w:val="24"/>
         </w:rPr>
         <w:t xml:space="preserve"> </w:t>
+      </w:r>
+      <w:r>
+        <w:rPr>
+          <w:spacing w:val="-1"/>
+          <w:sz w:val="24"/>
+        </w:rPr>
+        <w:t xml:space="preserve"> один</w:t>
       </w:r>
       <w:r>
         <w:rPr>
@@ -4078,7 +4122,7 @@
           </mc:Choice>
           <mc:Fallback>
             <w:pict>
-              <v:shape w14:anchorId="549138FA" id="Graphic 12" o:spid="_x0000_s1026" style="position:absolute;margin-left:197.4pt;margin-top:16.75pt;width:148.5pt;height:.1pt;z-index:-15725568;visibility:visible;mso-wrap-style:square;mso-wrap-distance-left:0;mso-wrap-distance-top:0;mso-wrap-distance-right:0;mso-wrap-distance-bottom:0;mso-position-horizontal:absolute;mso-position-horizontal-relative:page;mso-position-vertical:absolute;mso-position-vertical-relative:text;v-text-anchor:top" coordsize="1885950,1270" o:gfxdata="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" path="m,l1885949,e" filled="f" strokeweight=".5pt">
+              <v:shape w14:anchorId="03F33A02" id="Graphic 12" o:spid="_x0000_s1026" style="position:absolute;margin-left:197.4pt;margin-top:16.75pt;width:148.5pt;height:.1pt;z-index:-15725568;visibility:visible;mso-wrap-style:square;mso-wrap-distance-left:0;mso-wrap-distance-top:0;mso-wrap-distance-right:0;mso-wrap-distance-bottom:0;mso-position-horizontal:absolute;mso-position-horizontal-relative:page;mso-position-vertical:absolute;mso-position-vertical-relative:text;v-text-anchor:top" coordsize="1885950,1270" o:gfxdata="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" path="m,l1885949,e" filled="f" strokeweight=".5pt">
                 <v:path arrowok="t"/>
                 <w10:wrap type="topAndBottom" anchorx="page"/>
               </v:shape>
@@ -4159,7 +4203,7 @@
           </mc:Choice>
           <mc:Fallback>
             <w:pict>
-              <v:shape w14:anchorId="159B3183" id="Graphic 13" o:spid="_x0000_s1026" style="position:absolute;margin-left:365pt;margin-top:16.75pt;width:173.6pt;height:.1pt;z-index:-15725056;visibility:visible;mso-wrap-style:square;mso-wrap-distance-left:0;mso-wrap-distance-top:0;mso-wrap-distance-right:0;mso-wrap-distance-bottom:0;mso-position-horizontal:absolute;mso-position-horizontal-relative:page;mso-position-vertical:absolute;mso-position-vertical-relative:text;v-text-anchor:top" coordsize="2204720,1270" o:gfxdata="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" path="m,l2204720,e" filled="f" strokeweight=".5pt">
+              <v:shape w14:anchorId="488404B0" id="Graphic 13" o:spid="_x0000_s1026" style="position:absolute;margin-left:365pt;margin-top:16.75pt;width:173.6pt;height:.1pt;z-index:-15725056;visibility:visible;mso-wrap-style:square;mso-wrap-distance-left:0;mso-wrap-distance-top:0;mso-wrap-distance-right:0;mso-wrap-distance-bottom:0;mso-position-horizontal:absolute;mso-position-horizontal-relative:page;mso-position-vertical:absolute;mso-position-vertical-relative:text;v-text-anchor:top" coordsize="2204720,1270" o:gfxdata="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" path="m,l2204720,e" filled="f" strokeweight=".5pt">
                 <v:path arrowok="t"/>
                 <w10:wrap type="topAndBottom" anchorx="page"/>
               </v:shape>
@@ -4351,7 +4395,7 @@
                     <pic:cNvPicPr/>
                   </pic:nvPicPr>
                   <pic:blipFill>
-                    <a:blip r:embed="rId5"/>
+                    <a:blip r:embed="rId6"/>
                     <a:stretch>
                       <a:fillRect/>
                     </a:stretch>
@@ -4371,8 +4415,6 @@
           </wp:inline>
         </w:drawing>
       </w:r>
-      <w:bookmarkStart w:id="2" w:name="_GoBack"/>
-      <w:bookmarkEnd w:id="2"/>
       <w:r>
         <w:rPr>
           <w:noProof/>
@@ -4388,11 +4430,19 @@
         </w:rPr>
         <w:t xml:space="preserve">_ </w:t>
       </w:r>
-      <w:r>
-        <w:rPr>
-          <w:sz w:val="24"/>
-        </w:rPr>
-        <w:t>Сибирев И.В.</w:t>
+      <w:proofErr w:type="spellStart"/>
+      <w:r>
+        <w:rPr>
+          <w:sz w:val="24"/>
+        </w:rPr>
+        <w:t>Сибирев</w:t>
+      </w:r>
+      <w:proofErr w:type="spellEnd"/>
+      <w:r>
+        <w:rPr>
+          <w:sz w:val="24"/>
+        </w:rPr>
+        <w:t xml:space="preserve"> И.В.</w:t>
       </w:r>
     </w:p>
     <w:p>
@@ -5286,4 +5336,16 @@
   <a:objectDefaults/>
   <a:extraClrSchemeLst/>
 </a:theme>
+</file>
+
+<file path=customXml/item1.xml><?xml version="1.0" encoding="utf-8"?>
+<b:Sources xmlns:b="http://schemas.openxmlformats.org/officeDocument/2006/bibliography" xmlns="http://schemas.openxmlformats.org/officeDocument/2006/bibliography" SelectedStyle="\APASixthEditionOfficeOnline.xsl" StyleName="APA" Version="6"/>
+</file>
+
+<file path=customXml/itemProps1.xml><?xml version="1.0" encoding="utf-8"?>
+<ds:datastoreItem xmlns:ds="http://schemas.openxmlformats.org/officeDocument/2006/customXml" ds:itemID="{5CD0F66D-99E4-478F-8DF7-DE6B8D0A0511}">
+  <ds:schemaRefs>
+    <ds:schemaRef ds:uri="http://schemas.openxmlformats.org/officeDocument/2006/bibliography"/>
+  </ds:schemaRefs>
+</ds:datastoreItem>
 </file>
</xml_diff>